<commit_message>
update silabus metode numerik
</commit_message>
<xml_diff>
--- a/syl/TE201406_-_Metode_Numerik_Silabus.docx
+++ b/syl/TE201406_-_Metode_Numerik_Silabus.docx
@@ -86,21 +86,7 @@
                 <w:sz w:val="22"/>
                 <w:szCs w:val="22"/>
               </w:rPr>
-              <w:t>TE201406</w:t>
-            </w:r>
-            <w:r>
-              <w:rPr>
-                <w:sz w:val="22"/>
-                <w:szCs w:val="22"/>
-              </w:rPr>
-              <w:t xml:space="preserve">: </w:t>
-            </w:r>
-            <w:r>
-              <w:rPr>
-                <w:sz w:val="22"/>
-                <w:szCs w:val="22"/>
-              </w:rPr>
-              <w:t>METODE NUMERIK</w:t>
+              <w:t>TE201406: METODE NUMERIK</w:t>
             </w:r>
           </w:p>
         </w:tc>
@@ -233,31 +219,7 @@
                 <w:sz w:val="22"/>
                 <w:szCs w:val="22"/>
               </w:rPr>
-              <w:t xml:space="preserve">Hal yang membuat matematika menjadi momok bagi sebagian besar mahasiswa adalah banyaknya rumus baku yang harus dihafal. Setiap persoalan matematika yang dihadapi </w:t>
-            </w:r>
-            <w:r>
-              <w:rPr>
-                <w:color w:val="000000"/>
-                <w:sz w:val="22"/>
-                <w:szCs w:val="22"/>
-              </w:rPr>
-              <w:t>selalu diselesaikan dengan suatu rumus yang sudah baku. Matematika yang awalnya hanya memiliki empat operasi dasar, terlihat lebih menakutkan ketika berubah menjadi serangkaian rumus dan teorema. Penyelesaian permasalahan matematika dengan menggunakan rumu</w:t>
-            </w:r>
-            <w:r>
-              <w:rPr>
-                <w:color w:val="000000"/>
-                <w:sz w:val="22"/>
-                <w:szCs w:val="22"/>
-              </w:rPr>
-              <w:t>s dan teorema yang sudah baku ini disebut penyelesaian secara analitik. Pada mata kuliah ini, mahasiswa akan diajarkan bagaimana menggunakan pendekatan aproksimasi untuk mencari solusi hanya dengan operasi aritmetika biasa. Metode ini disebut dengan metode</w:t>
-            </w:r>
-            <w:r>
-              <w:rPr>
-                <w:color w:val="000000"/>
-                <w:sz w:val="22"/>
-                <w:szCs w:val="22"/>
-              </w:rPr>
-              <w:t xml:space="preserve"> numerik. Di akhir perkuliahan, mahasiswa diharapkan mampu menyelesaikan permasalahan matematika yang kompleks dan tidak bisa diselesaikan secara analitik, namun bisa diselesaikan dengan metode numerik.</w:t>
+              <w:t>Hal yang membuat matematika menjadi momok bagi sebagian besar mahasiswa adalah banyaknya rumus baku yang harus dihafal. Setiap persoalan matematika yang dihadapi selalu diselesaikan dengan suatu rumus yang sudah baku. Matematika yang awalnya hanya memiliki empat operasi dasar, terlihat lebih menakutkan ketika berubah menjadi serangkaian rumus dan teorema. Penyelesaian permasalahan matematika dengan menggunakan rumus dan teorema yang sudah baku ini disebut penyelesaian secara analitik. Pada mata kuliah ini, mahasiswa akan diajarkan bagaimana menggunakan pendekatan aproksimasi untuk mencari solusi hanya dengan operasi aritmetika biasa. Metode ini disebut dengan metode numerik. Di akhir perkuliahan, mahasiswa diharapkan mampu menyelesaikan permasalahan matematika yang kompleks dan tidak bisa diselesaikan secara analitik, namun bisa diselesaikan dengan metode numerik.</w:t>
             </w:r>
           </w:p>
         </w:tc>
@@ -295,16 +257,7 @@
                 <w:sz w:val="22"/>
                 <w:szCs w:val="22"/>
               </w:rPr>
-              <w:t>Capaian Pembelajaran Lulusan (CPL) yang dibebankan p</w:t>
-            </w:r>
-            <w:r>
-              <w:rPr>
-                <w:b/>
-                <w:color w:val="000000"/>
-                <w:sz w:val="22"/>
-                <w:szCs w:val="22"/>
-              </w:rPr>
-              <w:t>ada mata kuliah</w:t>
+              <w:t>Capaian Pembelajaran Lulusan (CPL) yang dibebankan pada mata kuliah</w:t>
             </w:r>
           </w:p>
         </w:tc>
@@ -514,15 +467,7 @@
                 <w:sz w:val="22"/>
                 <w:szCs w:val="22"/>
               </w:rPr>
-              <w:t xml:space="preserve">Mampu menerapkan pemikiran logis, kritis, </w:t>
-            </w:r>
-            <w:r>
-              <w:rPr>
-                <w:color w:val="000000"/>
-                <w:sz w:val="22"/>
-                <w:szCs w:val="22"/>
-              </w:rPr>
-              <w:t>sistematis, dan inovatif dalam konteks pengembangan atau implementasi ilmu pengetahuan dan teknologi yang memperhatikan dan menerapkan nilai humaniora yang sesuai dengan bidang keahliannya;</w:t>
+              <w:t>Mampu menerapkan pemikiran logis, kritis, sistematis, dan inovatif dalam konteks pengembangan atau implementasi ilmu pengetahuan dan teknologi yang memperhatikan dan menerapkan nilai humaniora yang sesuai dengan bidang keahliannya;</w:t>
             </w:r>
           </w:p>
           <w:p>
@@ -565,7 +510,6 @@
             <w:pPr>
               <w:pStyle w:val="LO-normal"/>
               <w:widowControl w:val="0"/>
-              <w:spacing w:after="0"/>
               <w:ind w:left="540" w:hanging="540"/>
               <w:jc w:val="both"/>
               <w:rPr>
@@ -578,14 +522,7 @@
                 <w:sz w:val="22"/>
                 <w:szCs w:val="22"/>
               </w:rPr>
-              <w:t>KU</w:t>
-            </w:r>
-            <w:r>
-              <w:rPr>
-                <w:sz w:val="22"/>
-                <w:szCs w:val="22"/>
-              </w:rPr>
-              <w:t>.5</w:t>
+              <w:t>KU.5</w:t>
             </w:r>
             <w:r>
               <w:rPr>
@@ -601,19 +538,6 @@
               </w:rPr>
               <w:t>Mampu mengambil keputusan secara tepat dalam konteks penyelesaian masalah di bidang keahliannya, berdasarkan hasil analisis informasi dan data.</w:t>
             </w:r>
-          </w:p>
-          <w:p>
-            <w:pPr>
-              <w:pStyle w:val="LO-normal"/>
-              <w:widowControl w:val="0"/>
-              <w:spacing w:after="0"/>
-              <w:ind w:left="540" w:hanging="540"/>
-              <w:jc w:val="both"/>
-              <w:rPr>
-                <w:sz w:val="22"/>
-                <w:szCs w:val="22"/>
-              </w:rPr>
-            </w:pPr>
           </w:p>
         </w:tc>
       </w:tr>
@@ -671,11 +595,9 @@
             <w:pPr>
               <w:pStyle w:val="LO-normal"/>
               <w:widowControl w:val="0"/>
-              <w:spacing w:after="0"/>
               <w:ind w:left="540" w:hanging="540"/>
               <w:jc w:val="both"/>
               <w:rPr>
-                <w:color w:val="000000"/>
                 <w:sz w:val="22"/>
                 <w:szCs w:val="22"/>
               </w:rPr>
@@ -700,29 +622,8 @@
                 <w:sz w:val="22"/>
                 <w:szCs w:val="22"/>
               </w:rPr>
-              <w:t>Menguasai dasar teknik komputasi dan teknologi informasi dalam bidang sistem tenaga, sist</w:t>
-            </w:r>
-            <w:r>
-              <w:rPr>
-                <w:color w:val="000000"/>
-                <w:sz w:val="22"/>
-                <w:szCs w:val="22"/>
-              </w:rPr>
-              <w:t>em pengaturan, elektronika, telekomunikasi, dan sistem komputer.</w:t>
-            </w:r>
-          </w:p>
-          <w:p>
-            <w:pPr>
-              <w:pStyle w:val="LO-normal"/>
-              <w:widowControl w:val="0"/>
-              <w:spacing w:after="0"/>
-              <w:ind w:left="540" w:hanging="540"/>
-              <w:jc w:val="both"/>
-              <w:rPr>
-                <w:sz w:val="22"/>
-                <w:szCs w:val="22"/>
-              </w:rPr>
-            </w:pPr>
+              <w:t>Menguasai dasar teknik komputasi dan teknologi informasi dalam bidang sistem tenaga, sistem pengaturan, elektronika, telekomunikasi, dan sistem komputer.</w:t>
+            </w:r>
           </w:p>
         </w:tc>
       </w:tr>
@@ -780,7 +681,6 @@
             <w:pPr>
               <w:pStyle w:val="LO-normal"/>
               <w:widowControl w:val="0"/>
-              <w:spacing w:after="0"/>
               <w:ind w:left="540" w:hanging="540"/>
               <w:jc w:val="both"/>
               <w:rPr>
@@ -809,15 +709,7 @@
                 <w:sz w:val="22"/>
                 <w:szCs w:val="22"/>
               </w:rPr>
-              <w:t xml:space="preserve">Kemampuan memanfaatkan perangkat analisis berbasis teknologi informasi dan komputasi yang sesuai untuk aktivitas teknik pada bidang sistem tenaga, sistem </w:t>
-            </w:r>
-            <w:r>
-              <w:rPr>
-                <w:color w:val="000000"/>
-                <w:sz w:val="22"/>
-                <w:szCs w:val="22"/>
-              </w:rPr>
-              <w:t>pengaturan, elektronika, telekomunikasi dan sistem komputer</w:t>
+              <w:t>Kemampuan memanfaatkan perangkat analisis berbasis teknologi informasi dan komputasi yang sesuai untuk aktivitas teknik pada bidang sistem tenaga, sistem pengaturan, elektronika, telekomunikasi dan sistem komputer</w:t>
             </w:r>
             <w:r>
               <w:rPr>
@@ -1172,6 +1064,14 @@
                 <w:lang w:val="id-ID"/>
               </w:rPr>
             </w:pPr>
+            <w:r>
+              <w:rPr>
+                <w:sz w:val="22"/>
+                <w:szCs w:val="22"/>
+                <w:lang w:val="id-ID"/>
+              </w:rPr>
+              <w:t xml:space="preserve">TE201403 - </w:t>
+            </w:r>
             <w:r>
               <w:rPr>
                 <w:sz w:val="22"/>

</xml_diff>